<commit_message>
test plan, po meet en afstreep bij gewerkt
</commit_message>
<xml_diff>
--- a/documentatie/manage en control/Productbacklog - Afsteep versie.docx
+++ b/documentatie/manage en control/Productbacklog - Afsteep versie.docx
@@ -2322,18 +2322,18 @@
               </w:numPr>
               <w:cnfStyle w:val="000000000000" w:firstRow="0" w:lastRow="0" w:firstColumn="0" w:lastColumn="0" w:oddVBand="0" w:evenVBand="0" w:oddHBand="0" w:evenHBand="0" w:firstRowFirstColumn="0" w:firstRowLastColumn="0" w:lastRowFirstColumn="0" w:lastRowLastColumn="0"/>
               <w:rPr>
-                <w:highlight w:val="yellow"/>
-              </w:rPr>
-            </w:pPr>
-            <w:r>
-              <w:rPr>
-                <w:highlight w:val="yellow"/>
+                <w:highlight w:val="green"/>
+              </w:rPr>
+            </w:pPr>
+            <w:r>
+              <w:rPr>
+                <w:highlight w:val="green"/>
               </w:rPr>
               <w:t xml:space="preserve">Het numeriek toetsenbord </w:t>
             </w:r>
             <w:r>
               <w:rPr>
-                <w:highlight w:val="yellow"/>
+                <w:highlight w:val="green"/>
               </w:rPr>
               <w:t>realiseren.</w:t>
             </w:r>
@@ -2348,6 +2348,9 @@
               <w:cnfStyle w:val="000000000000" w:firstRow="0" w:lastRow="0" w:firstColumn="0" w:lastColumn="0" w:oddVBand="0" w:evenVBand="0" w:oddHBand="0" w:evenHBand="0" w:firstRowFirstColumn="0" w:firstRowLastColumn="0" w:lastRowFirstColumn="0" w:lastRowLastColumn="0"/>
             </w:pPr>
             <w:r>
+              <w:rPr>
+                <w:highlight w:val="green"/>
+              </w:rPr>
               <w:t>Code schrijven om het numeriek toetsenbord te laten werken.</w:t>
             </w:r>
           </w:p>
@@ -2630,30 +2633,30 @@
               </w:numPr>
               <w:cnfStyle w:val="000000000000" w:firstRow="0" w:lastRow="0" w:firstColumn="0" w:lastColumn="0" w:oddVBand="0" w:evenVBand="0" w:oddHBand="0" w:evenHBand="0" w:firstRowFirstColumn="0" w:firstRowLastColumn="0" w:lastRowFirstColumn="0" w:lastRowLastColumn="0"/>
               <w:rPr>
-                <w:highlight w:val="yellow"/>
-              </w:rPr>
-            </w:pPr>
-            <w:r>
-              <w:rPr>
-                <w:highlight w:val="yellow"/>
+                <w:highlight w:val="green"/>
+              </w:rPr>
+            </w:pPr>
+            <w:r>
+              <w:rPr>
+                <w:highlight w:val="green"/>
               </w:rPr>
               <w:t>E</w:t>
             </w:r>
             <w:r>
               <w:rPr>
-                <w:highlight w:val="yellow"/>
+                <w:highlight w:val="green"/>
               </w:rPr>
               <w:t>en uitwerpmechanisme voor de biljetten</w:t>
             </w:r>
             <w:r>
               <w:rPr>
-                <w:highlight w:val="yellow"/>
+                <w:highlight w:val="green"/>
               </w:rPr>
               <w:t xml:space="preserve"> ontwerpen</w:t>
             </w:r>
             <w:r>
               <w:rPr>
-                <w:highlight w:val="yellow"/>
+                <w:highlight w:val="green"/>
               </w:rPr>
               <w:t>.</w:t>
             </w:r>
@@ -2667,12 +2670,12 @@
               </w:numPr>
               <w:cnfStyle w:val="000000000000" w:firstRow="0" w:lastRow="0" w:firstColumn="0" w:lastColumn="0" w:oddVBand="0" w:evenVBand="0" w:oddHBand="0" w:evenHBand="0" w:firstRowFirstColumn="0" w:firstRowLastColumn="0" w:lastRowFirstColumn="0" w:lastRowLastColumn="0"/>
               <w:rPr>
-                <w:highlight w:val="yellow"/>
-              </w:rPr>
-            </w:pPr>
-            <w:r>
-              <w:rPr>
-                <w:highlight w:val="yellow"/>
+                <w:highlight w:val="green"/>
+              </w:rPr>
+            </w:pPr>
+            <w:r>
+              <w:rPr>
+                <w:highlight w:val="green"/>
               </w:rPr>
               <w:t>Uitwerpmechanisme voor de biljetten realiseren.</w:t>
             </w:r>
@@ -2687,9 +2690,15 @@
               <w:cnfStyle w:val="000000000000" w:firstRow="0" w:lastRow="0" w:firstColumn="0" w:lastColumn="0" w:oddVBand="0" w:evenVBand="0" w:oddHBand="0" w:evenHBand="0" w:firstRowFirstColumn="0" w:firstRowLastColumn="0" w:lastRowFirstColumn="0" w:lastRowLastColumn="0"/>
             </w:pPr>
             <w:r>
+              <w:rPr>
+                <w:highlight w:val="green"/>
+              </w:rPr>
               <w:t>Code schrijven om d</w:t>
             </w:r>
             <w:r>
+              <w:rPr>
+                <w:highlight w:val="green"/>
+              </w:rPr>
               <w:t>e juiste hoeveelheid biljetten uit te geven.</w:t>
             </w:r>
           </w:p>
@@ -2798,8 +2807,14 @@
                 <w:numId w:val="20"/>
               </w:numPr>
               <w:cnfStyle w:val="000000000000" w:firstRow="0" w:lastRow="0" w:firstColumn="0" w:lastColumn="0" w:oddVBand="0" w:evenVBand="0" w:oddHBand="0" w:evenHBand="0" w:firstRowFirstColumn="0" w:firstRowLastColumn="0" w:lastRowFirstColumn="0" w:lastRowLastColumn="0"/>
-            </w:pPr>
-            <w:r>
+              <w:rPr>
+                <w:highlight w:val="green"/>
+              </w:rPr>
+            </w:pPr>
+            <w:r>
+              <w:rPr>
+                <w:highlight w:val="green"/>
+              </w:rPr>
               <w:t>Ontwerpen hoe de gelddispenser uit verschillende geldlades geld kan dispensen.</w:t>
             </w:r>
           </w:p>
@@ -2813,6 +2828,9 @@
               <w:cnfStyle w:val="000000000000" w:firstRow="0" w:lastRow="0" w:firstColumn="0" w:lastColumn="0" w:oddVBand="0" w:evenVBand="0" w:oddHBand="0" w:evenHBand="0" w:firstRowFirstColumn="0" w:firstRowLastColumn="0" w:lastRowFirstColumn="0" w:lastRowLastColumn="0"/>
             </w:pPr>
             <w:r>
+              <w:rPr>
+                <w:highlight w:val="green"/>
+              </w:rPr>
               <w:t>Het ontwerp realiseren en integreren met de gelddispenser.</w:t>
             </w:r>
           </w:p>
@@ -3631,7 +3649,7 @@
             </w:pPr>
             <w:r>
               <w:rPr>
-                <w:highlight w:val="yellow"/>
+                <w:highlight w:val="green"/>
               </w:rPr>
               <w:t>Code schrijven die om een bevestiging van de afbreking vraagt.</w:t>
             </w:r>

</xml_diff>